<commit_message>
Added output to text file in FCFS and finished the paper
yep
</commit_message>
<xml_diff>
--- a/ECE468 Team Project.docx
+++ b/ECE468 Team Project.docx
@@ -1,6 +1,6 @@
 
 <file path=word/document.xml><?xml version="1.0" encoding="utf-8"?>
-<w:document xmlns:wpc="http://schemas.microsoft.com/office/word/2010/wordprocessingCanvas" xmlns:mc="http://schemas.openxmlformats.org/markup-compatibility/2006" xmlns:o="urn:schemas-microsoft-com:office:office" xmlns:r="http://schemas.openxmlformats.org/officeDocument/2006/relationships" xmlns:m="http://schemas.openxmlformats.org/officeDocument/2006/math" xmlns:v="urn:schemas-microsoft-com:vml" xmlns:wp14="http://schemas.microsoft.com/office/word/2010/wordprocessingDrawing" xmlns:wp="http://schemas.openxmlformats.org/drawingml/2006/wordprocessingDrawing" xmlns:w10="urn:schemas-microsoft-com:office:word" xmlns:w="http://schemas.openxmlformats.org/wordprocessingml/2006/main" xmlns:w14="http://schemas.microsoft.com/office/word/2010/wordml" xmlns:w15="http://schemas.microsoft.com/office/word/2012/wordml" xmlns:wpg="http://schemas.microsoft.com/office/word/2010/wordprocessingGroup" xmlns:wpi="http://schemas.microsoft.com/office/word/2010/wordprocessingInk" xmlns:wne="http://schemas.microsoft.com/office/word/2006/wordml" xmlns:wps="http://schemas.microsoft.com/office/word/2010/wordprocessingShape" mc:Ignorable="w14 w15 wp14">
+<w:document xmlns:wpc="http://schemas.microsoft.com/office/word/2010/wordprocessingCanvas" xmlns:mc="http://schemas.openxmlformats.org/markup-compatibility/2006" xmlns:o="urn:schemas-microsoft-com:office:office" xmlns:r="http://schemas.openxmlformats.org/officeDocument/2006/relationships" xmlns:m="http://schemas.openxmlformats.org/officeDocument/2006/math" xmlns:v="urn:schemas-microsoft-com:vml" xmlns:wp14="http://schemas.microsoft.com/office/word/2010/wordprocessingDrawing" xmlns:wp="http://schemas.openxmlformats.org/drawingml/2006/wordprocessingDrawing" xmlns:w10="urn:schemas-microsoft-com:office:word" xmlns:w="http://schemas.openxmlformats.org/wordprocessingml/2006/main" xmlns:w14="http://schemas.microsoft.com/office/word/2010/wordml" xmlns:wpg="http://schemas.microsoft.com/office/word/2010/wordprocessingGroup" xmlns:wpi="http://schemas.microsoft.com/office/word/2010/wordprocessingInk" xmlns:wne="http://schemas.microsoft.com/office/word/2006/wordml" xmlns:wps="http://schemas.microsoft.com/office/word/2010/wordprocessingShape" mc:Ignorable="w14 wp14">
   <w:body>
     <w:p>
       <w:pPr>
@@ -19,7 +19,17 @@
           <w:sz w:val="24"/>
           <w:szCs w:val="24"/>
         </w:rPr>
-        <w:t xml:space="preserve">Emmanuel </w:t>
+        <w:t>Emman</w:t>
+      </w:r>
+      <w:bookmarkStart w:id="0" w:name="_GoBack"/>
+      <w:bookmarkEnd w:id="0"/>
+      <w:r>
+        <w:rPr>
+          <w:rFonts w:ascii="Times New Roman" w:hAnsi="Times New Roman" w:cs="Times New Roman"/>
+          <w:sz w:val="24"/>
+          <w:szCs w:val="24"/>
+        </w:rPr>
+        <w:t xml:space="preserve">uel </w:t>
       </w:r>
       <w:proofErr w:type="spellStart"/>
       <w:r>
@@ -243,14 +253,6 @@
         </w:rPr>
         <w:t xml:space="preserve">because setting the arguments equal to a definition required </w:t>
       </w:r>
-      <w:r>
-        <w:rPr>
-          <w:rFonts w:ascii="Times New Roman" w:hAnsi="Times New Roman" w:cs="Times New Roman"/>
-          <w:sz w:val="24"/>
-          <w:szCs w:val="24"/>
-        </w:rPr>
-        <w:t xml:space="preserve">to use a special method which was the </w:t>
-      </w:r>
       <w:proofErr w:type="gramStart"/>
       <w:r>
         <w:rPr>
@@ -258,9 +260,17 @@
           <w:sz w:val="24"/>
           <w:szCs w:val="24"/>
         </w:rPr>
-        <w:t>equals</w:t>
+        <w:t>to use</w:t>
       </w:r>
       <w:proofErr w:type="gramEnd"/>
+      <w:r>
+        <w:rPr>
+          <w:rFonts w:ascii="Times New Roman" w:hAnsi="Times New Roman" w:cs="Times New Roman"/>
+          <w:sz w:val="24"/>
+          <w:szCs w:val="24"/>
+        </w:rPr>
+        <w:t xml:space="preserve"> a special method which was the equals</w:t>
+      </w:r>
       <w:r>
         <w:rPr>
           <w:rFonts w:ascii="Times New Roman" w:hAnsi="Times New Roman" w:cs="Times New Roman"/>
@@ -460,7 +470,15 @@
           <w:sz w:val="24"/>
           <w:szCs w:val="24"/>
         </w:rPr>
-        <w:t xml:space="preserve">believe that RR is the bester algorithm. </w:t>
+        <w:t>believe that RR is the best</w:t>
+      </w:r>
+      <w:r>
+        <w:rPr>
+          <w:rFonts w:ascii="Times New Roman" w:hAnsi="Times New Roman" w:cs="Times New Roman"/>
+          <w:sz w:val="24"/>
+          <w:szCs w:val="24"/>
+        </w:rPr>
+        <w:t xml:space="preserve"> algorithm. </w:t>
       </w:r>
       <w:r>
         <w:rPr>
@@ -666,17 +684,7 @@
           <w:sz w:val="24"/>
           <w:szCs w:val="24"/>
         </w:rPr>
-        <w:t xml:space="preserve"> time unit because processes can be executed faster, but is impossible due to the limitations of the hardware</w:t>
-      </w:r>
-      <w:bookmarkStart w:id="0" w:name="_GoBack"/>
-      <w:bookmarkEnd w:id="0"/>
-      <w:r>
-        <w:rPr>
-          <w:rFonts w:ascii="Times New Roman" w:hAnsi="Times New Roman" w:cs="Times New Roman"/>
-          <w:sz w:val="24"/>
-          <w:szCs w:val="24"/>
-        </w:rPr>
-        <w:t>.</w:t>
+        <w:t xml:space="preserve"> time unit because processes can be executed faster, but is impossible due to the limitations of the hardware.</w:t>
       </w:r>
       <w:r>
         <w:rPr>
@@ -730,6 +738,14 @@
           <w:szCs w:val="24"/>
         </w:rPr>
       </w:pPr>
+      <w:r>
+        <w:rPr>
+          <w:rFonts w:ascii="Times New Roman" w:hAnsi="Times New Roman" w:cs="Times New Roman"/>
+          <w:sz w:val="24"/>
+          <w:szCs w:val="24"/>
+        </w:rPr>
+        <w:t>For the extra credit, a problem that we encountered was reading input from the new format input file.  It required some more logic to know how many CPU and IO burst times each process had. After finishing the new reading method, the next step was to modify FCFS algorithm.  Luckily, the modification to the algorithm was pretty easy.  Also, to make these new changes easy, we simply created new files that will handle specifically the new format input file.</w:t>
+      </w:r>
     </w:p>
     <w:p>
       <w:pPr>
@@ -798,7 +814,7 @@
 </file>
 
 <file path=word/styles.xml><?xml version="1.0" encoding="utf-8"?>
-<w:styles xmlns:mc="http://schemas.openxmlformats.org/markup-compatibility/2006" xmlns:r="http://schemas.openxmlformats.org/officeDocument/2006/relationships" xmlns:w="http://schemas.openxmlformats.org/wordprocessingml/2006/main" xmlns:w14="http://schemas.microsoft.com/office/word/2010/wordml" xmlns:w15="http://schemas.microsoft.com/office/word/2012/wordml" mc:Ignorable="w14 w15">
+<w:styles xmlns:mc="http://schemas.openxmlformats.org/markup-compatibility/2006" xmlns:r="http://schemas.openxmlformats.org/officeDocument/2006/relationships" xmlns:w="http://schemas.openxmlformats.org/wordprocessingml/2006/main" xmlns:w14="http://schemas.microsoft.com/office/word/2010/wordml" mc:Ignorable="w14">
   <w:docDefaults>
     <w:rPrDefault>
       <w:rPr>
@@ -814,378 +830,343 @@
       </w:pPr>
     </w:pPrDefault>
   </w:docDefaults>
-  <w:latentStyles w:defLockedState="0" w:defUIPriority="99" w:defSemiHidden="0" w:defUnhideWhenUsed="0" w:defQFormat="0" w:count="371">
-    <w:lsdException w:name="Normal" w:uiPriority="0" w:qFormat="1"/>
-    <w:lsdException w:name="heading 1" w:uiPriority="9" w:qFormat="1"/>
-    <w:lsdException w:name="heading 2" w:semiHidden="1" w:uiPriority="9" w:unhideWhenUsed="1" w:qFormat="1"/>
-    <w:lsdException w:name="heading 3" w:semiHidden="1" w:uiPriority="9" w:unhideWhenUsed="1" w:qFormat="1"/>
-    <w:lsdException w:name="heading 4" w:semiHidden="1" w:uiPriority="9" w:unhideWhenUsed="1" w:qFormat="1"/>
-    <w:lsdException w:name="heading 5" w:semiHidden="1" w:uiPriority="9" w:unhideWhenUsed="1" w:qFormat="1"/>
-    <w:lsdException w:name="heading 6" w:semiHidden="1" w:uiPriority="9" w:unhideWhenUsed="1" w:qFormat="1"/>
-    <w:lsdException w:name="heading 7" w:semiHidden="1" w:uiPriority="9" w:unhideWhenUsed="1" w:qFormat="1"/>
-    <w:lsdException w:name="heading 8" w:semiHidden="1" w:uiPriority="9" w:unhideWhenUsed="1" w:qFormat="1"/>
-    <w:lsdException w:name="heading 9" w:semiHidden="1" w:uiPriority="9" w:unhideWhenUsed="1" w:qFormat="1"/>
-    <w:lsdException w:name="index 1" w:semiHidden="1" w:unhideWhenUsed="1"/>
-    <w:lsdException w:name="index 2" w:semiHidden="1" w:unhideWhenUsed="1"/>
-    <w:lsdException w:name="index 3" w:semiHidden="1" w:unhideWhenUsed="1"/>
-    <w:lsdException w:name="index 4" w:semiHidden="1" w:unhideWhenUsed="1"/>
-    <w:lsdException w:name="index 5" w:semiHidden="1" w:unhideWhenUsed="1"/>
-    <w:lsdException w:name="index 6" w:semiHidden="1" w:unhideWhenUsed="1"/>
-    <w:lsdException w:name="index 7" w:semiHidden="1" w:unhideWhenUsed="1"/>
-    <w:lsdException w:name="index 8" w:semiHidden="1" w:unhideWhenUsed="1"/>
-    <w:lsdException w:name="index 9" w:semiHidden="1" w:unhideWhenUsed="1"/>
-    <w:lsdException w:name="toc 1" w:semiHidden="1" w:uiPriority="39" w:unhideWhenUsed="1"/>
-    <w:lsdException w:name="toc 2" w:semiHidden="1" w:uiPriority="39" w:unhideWhenUsed="1"/>
-    <w:lsdException w:name="toc 3" w:semiHidden="1" w:uiPriority="39" w:unhideWhenUsed="1"/>
-    <w:lsdException w:name="toc 4" w:semiHidden="1" w:uiPriority="39" w:unhideWhenUsed="1"/>
-    <w:lsdException w:name="toc 5" w:semiHidden="1" w:uiPriority="39" w:unhideWhenUsed="1"/>
-    <w:lsdException w:name="toc 6" w:semiHidden="1" w:uiPriority="39" w:unhideWhenUsed="1"/>
-    <w:lsdException w:name="toc 7" w:semiHidden="1" w:uiPriority="39" w:unhideWhenUsed="1"/>
-    <w:lsdException w:name="toc 8" w:semiHidden="1" w:uiPriority="39" w:unhideWhenUsed="1"/>
-    <w:lsdException w:name="toc 9" w:semiHidden="1" w:uiPriority="39" w:unhideWhenUsed="1"/>
-    <w:lsdException w:name="Normal Indent" w:semiHidden="1" w:unhideWhenUsed="1"/>
-    <w:lsdException w:name="footnote text" w:semiHidden="1" w:unhideWhenUsed="1"/>
-    <w:lsdException w:name="annotation text" w:semiHidden="1" w:unhideWhenUsed="1"/>
-    <w:lsdException w:name="header" w:semiHidden="1" w:unhideWhenUsed="1"/>
-    <w:lsdException w:name="footer" w:semiHidden="1" w:unhideWhenUsed="1"/>
-    <w:lsdException w:name="index heading" w:semiHidden="1" w:unhideWhenUsed="1"/>
-    <w:lsdException w:name="caption" w:semiHidden="1" w:uiPriority="35" w:unhideWhenUsed="1" w:qFormat="1"/>
-    <w:lsdException w:name="table of figures" w:semiHidden="1" w:unhideWhenUsed="1"/>
-    <w:lsdException w:name="envelope address" w:semiHidden="1" w:unhideWhenUsed="1"/>
-    <w:lsdException w:name="envelope return" w:semiHidden="1" w:unhideWhenUsed="1"/>
-    <w:lsdException w:name="footnote reference" w:semiHidden="1" w:unhideWhenUsed="1"/>
-    <w:lsdException w:name="annotation reference" w:semiHidden="1" w:unhideWhenUsed="1"/>
-    <w:lsdException w:name="line number" w:semiHidden="1" w:unhideWhenUsed="1"/>
-    <w:lsdException w:name="page number" w:semiHidden="1" w:unhideWhenUsed="1"/>
-    <w:lsdException w:name="endnote reference" w:semiHidden="1" w:unhideWhenUsed="1"/>
-    <w:lsdException w:name="endnote text" w:semiHidden="1" w:unhideWhenUsed="1"/>
-    <w:lsdException w:name="table of authorities" w:semiHidden="1" w:unhideWhenUsed="1"/>
-    <w:lsdException w:name="macro" w:semiHidden="1" w:unhideWhenUsed="1"/>
-    <w:lsdException w:name="toa heading" w:semiHidden="1" w:unhideWhenUsed="1"/>
-    <w:lsdException w:name="List" w:semiHidden="1" w:unhideWhenUsed="1"/>
-    <w:lsdException w:name="List Bullet" w:semiHidden="1" w:unhideWhenUsed="1"/>
-    <w:lsdException w:name="List Number" w:semiHidden="1" w:unhideWhenUsed="1"/>
-    <w:lsdException w:name="List 2" w:semiHidden="1" w:unhideWhenUsed="1"/>
-    <w:lsdException w:name="List 3" w:semiHidden="1" w:unhideWhenUsed="1"/>
-    <w:lsdException w:name="List 4" w:semiHidden="1" w:unhideWhenUsed="1"/>
-    <w:lsdException w:name="List 5" w:semiHidden="1" w:unhideWhenUsed="1"/>
-    <w:lsdException w:name="List Bullet 2" w:semiHidden="1" w:unhideWhenUsed="1"/>
-    <w:lsdException w:name="List Bullet 3" w:semiHidden="1" w:unhideWhenUsed="1"/>
-    <w:lsdException w:name="List Bullet 4" w:semiHidden="1" w:unhideWhenUsed="1"/>
-    <w:lsdException w:name="List Bullet 5" w:semiHidden="1" w:unhideWhenUsed="1"/>
-    <w:lsdException w:name="List Number 2" w:semiHidden="1" w:unhideWhenUsed="1"/>
-    <w:lsdException w:name="List Number 3" w:semiHidden="1" w:unhideWhenUsed="1"/>
-    <w:lsdException w:name="List Number 4" w:semiHidden="1" w:unhideWhenUsed="1"/>
-    <w:lsdException w:name="List Number 5" w:semiHidden="1" w:unhideWhenUsed="1"/>
-    <w:lsdException w:name="Title" w:uiPriority="10" w:qFormat="1"/>
-    <w:lsdException w:name="Closing" w:semiHidden="1" w:unhideWhenUsed="1"/>
-    <w:lsdException w:name="Signature" w:semiHidden="1" w:unhideWhenUsed="1"/>
-    <w:lsdException w:name="Default Paragraph Font" w:semiHidden="1" w:uiPriority="1" w:unhideWhenUsed="1"/>
-    <w:lsdException w:name="Body Text" w:semiHidden="1" w:unhideWhenUsed="1"/>
-    <w:lsdException w:name="Body Text Indent" w:semiHidden="1" w:unhideWhenUsed="1"/>
-    <w:lsdException w:name="List Continue" w:semiHidden="1" w:unhideWhenUsed="1"/>
-    <w:lsdException w:name="List Continue 2" w:semiHidden="1" w:unhideWhenUsed="1"/>
-    <w:lsdException w:name="List Continue 3" w:semiHidden="1" w:unhideWhenUsed="1"/>
-    <w:lsdException w:name="List Continue 4" w:semiHidden="1" w:unhideWhenUsed="1"/>
-    <w:lsdException w:name="List Continue 5" w:semiHidden="1" w:unhideWhenUsed="1"/>
-    <w:lsdException w:name="Message Header" w:semiHidden="1" w:unhideWhenUsed="1"/>
-    <w:lsdException w:name="Subtitle" w:uiPriority="11" w:qFormat="1"/>
-    <w:lsdException w:name="Salutation" w:semiHidden="1" w:unhideWhenUsed="1"/>
-    <w:lsdException w:name="Date" w:semiHidden="1" w:unhideWhenUsed="1"/>
-    <w:lsdException w:name="Body Text First Indent" w:semiHidden="1" w:unhideWhenUsed="1"/>
-    <w:lsdException w:name="Body Text First Indent 2" w:semiHidden="1" w:unhideWhenUsed="1"/>
-    <w:lsdException w:name="Note Heading" w:semiHidden="1" w:unhideWhenUsed="1"/>
-    <w:lsdException w:name="Body Text 2" w:semiHidden="1" w:unhideWhenUsed="1"/>
-    <w:lsdException w:name="Body Text 3" w:semiHidden="1" w:unhideWhenUsed="1"/>
-    <w:lsdException w:name="Body Text Indent 2" w:semiHidden="1" w:unhideWhenUsed="1"/>
-    <w:lsdException w:name="Body Text Indent 3" w:semiHidden="1" w:unhideWhenUsed="1"/>
-    <w:lsdException w:name="Block Text" w:semiHidden="1" w:unhideWhenUsed="1"/>
-    <w:lsdException w:name="Hyperlink" w:semiHidden="1" w:unhideWhenUsed="1"/>
-    <w:lsdException w:name="FollowedHyperlink" w:semiHidden="1" w:unhideWhenUsed="1"/>
-    <w:lsdException w:name="Strong" w:uiPriority="22" w:qFormat="1"/>
-    <w:lsdException w:name="Emphasis" w:uiPriority="20" w:qFormat="1"/>
-    <w:lsdException w:name="Document Map" w:semiHidden="1" w:unhideWhenUsed="1"/>
-    <w:lsdException w:name="Plain Text" w:semiHidden="1" w:unhideWhenUsed="1"/>
-    <w:lsdException w:name="E-mail Signature" w:semiHidden="1" w:unhideWhenUsed="1"/>
-    <w:lsdException w:name="HTML Top of Form" w:semiHidden="1" w:unhideWhenUsed="1"/>
-    <w:lsdException w:name="HTML Bottom of Form" w:semiHidden="1" w:unhideWhenUsed="1"/>
-    <w:lsdException w:name="Normal (Web)" w:semiHidden="1" w:unhideWhenUsed="1"/>
-    <w:lsdException w:name="HTML Acronym" w:semiHidden="1" w:unhideWhenUsed="1"/>
-    <w:lsdException w:name="HTML Address" w:semiHidden="1" w:unhideWhenUsed="1"/>
-    <w:lsdException w:name="HTML Cite" w:semiHidden="1" w:unhideWhenUsed="1"/>
-    <w:lsdException w:name="HTML Code" w:semiHidden="1" w:unhideWhenUsed="1"/>
-    <w:lsdException w:name="HTML Definition" w:semiHidden="1" w:unhideWhenUsed="1"/>
-    <w:lsdException w:name="HTML Keyboard" w:semiHidden="1" w:unhideWhenUsed="1"/>
-    <w:lsdException w:name="HTML Preformatted" w:semiHidden="1" w:unhideWhenUsed="1"/>
-    <w:lsdException w:name="HTML Sample" w:semiHidden="1" w:unhideWhenUsed="1"/>
-    <w:lsdException w:name="HTML Typewriter" w:semiHidden="1" w:unhideWhenUsed="1"/>
-    <w:lsdException w:name="HTML Variable" w:semiHidden="1" w:unhideWhenUsed="1"/>
-    <w:lsdException w:name="Normal Table" w:semiHidden="1" w:unhideWhenUsed="1"/>
-    <w:lsdException w:name="annotation subject" w:semiHidden="1" w:unhideWhenUsed="1"/>
-    <w:lsdException w:name="No List" w:semiHidden="1" w:unhideWhenUsed="1"/>
-    <w:lsdException w:name="Outline List 1" w:semiHidden="1" w:unhideWhenUsed="1"/>
-    <w:lsdException w:name="Outline List 2" w:semiHidden="1" w:unhideWhenUsed="1"/>
-    <w:lsdException w:name="Outline List 3" w:semiHidden="1" w:unhideWhenUsed="1"/>
-    <w:lsdException w:name="Table Simple 1" w:semiHidden="1" w:unhideWhenUsed="1"/>
-    <w:lsdException w:name="Table Simple 2" w:semiHidden="1" w:unhideWhenUsed="1"/>
-    <w:lsdException w:name="Table Simple 3" w:semiHidden="1" w:unhideWhenUsed="1"/>
-    <w:lsdException w:name="Table Classic 1" w:semiHidden="1" w:unhideWhenUsed="1"/>
-    <w:lsdException w:name="Table Classic 2" w:semiHidden="1" w:unhideWhenUsed="1"/>
-    <w:lsdException w:name="Table Classic 3" w:semiHidden="1" w:unhideWhenUsed="1"/>
-    <w:lsdException w:name="Table Classic 4" w:semiHidden="1" w:unhideWhenUsed="1"/>
-    <w:lsdException w:name="Table Colorful 1" w:semiHidden="1" w:unhideWhenUsed="1"/>
-    <w:lsdException w:name="Table Colorful 2" w:semiHidden="1" w:unhideWhenUsed="1"/>
-    <w:lsdException w:name="Table Colorful 3" w:semiHidden="1" w:unhideWhenUsed="1"/>
-    <w:lsdException w:name="Table Columns 1" w:semiHidden="1" w:unhideWhenUsed="1"/>
-    <w:lsdException w:name="Table Columns 2" w:semiHidden="1" w:unhideWhenUsed="1"/>
-    <w:lsdException w:name="Table Columns 3" w:semiHidden="1" w:unhideWhenUsed="1"/>
-    <w:lsdException w:name="Table Columns 4" w:semiHidden="1" w:unhideWhenUsed="1"/>
-    <w:lsdException w:name="Table Columns 5" w:semiHidden="1" w:unhideWhenUsed="1"/>
-    <w:lsdException w:name="Table Grid 1" w:semiHidden="1" w:unhideWhenUsed="1"/>
-    <w:lsdException w:name="Table Grid 2" w:semiHidden="1" w:unhideWhenUsed="1"/>
-    <w:lsdException w:name="Table Grid 3" w:semiHidden="1" w:unhideWhenUsed="1"/>
-    <w:lsdException w:name="Table Grid 4" w:semiHidden="1" w:unhideWhenUsed="1"/>
-    <w:lsdException w:name="Table Grid 5" w:semiHidden="1" w:unhideWhenUsed="1"/>
-    <w:lsdException w:name="Table Grid 6" w:semiHidden="1" w:unhideWhenUsed="1"/>
-    <w:lsdException w:name="Table Grid 7" w:semiHidden="1" w:unhideWhenUsed="1"/>
-    <w:lsdException w:name="Table Grid 8" w:semiHidden="1" w:unhideWhenUsed="1"/>
-    <w:lsdException w:name="Table List 1" w:semiHidden="1" w:unhideWhenUsed="1"/>
-    <w:lsdException w:name="Table List 2" w:semiHidden="1" w:unhideWhenUsed="1"/>
-    <w:lsdException w:name="Table List 3" w:semiHidden="1" w:unhideWhenUsed="1"/>
-    <w:lsdException w:name="Table List 4" w:semiHidden="1" w:unhideWhenUsed="1"/>
-    <w:lsdException w:name="Table List 5" w:semiHidden="1" w:unhideWhenUsed="1"/>
-    <w:lsdException w:name="Table List 6" w:semiHidden="1" w:unhideWhenUsed="1"/>
-    <w:lsdException w:name="Table List 7" w:semiHidden="1" w:unhideWhenUsed="1"/>
-    <w:lsdException w:name="Table List 8" w:semiHidden="1" w:unhideWhenUsed="1"/>
-    <w:lsdException w:name="Table 3D effects 1" w:semiHidden="1" w:unhideWhenUsed="1"/>
-    <w:lsdException w:name="Table 3D effects 2" w:semiHidden="1" w:unhideWhenUsed="1"/>
-    <w:lsdException w:name="Table 3D effects 3" w:semiHidden="1" w:unhideWhenUsed="1"/>
-    <w:lsdException w:name="Table Contemporary" w:semiHidden="1" w:unhideWhenUsed="1"/>
-    <w:lsdException w:name="Table Elegant" w:semiHidden="1" w:unhideWhenUsed="1"/>
-    <w:lsdException w:name="Table Professional" w:semiHidden="1" w:unhideWhenUsed="1"/>
-    <w:lsdException w:name="Table Subtle 1" w:semiHidden="1" w:unhideWhenUsed="1"/>
-    <w:lsdException w:name="Table Subtle 2" w:semiHidden="1" w:unhideWhenUsed="1"/>
-    <w:lsdException w:name="Table Web 1" w:semiHidden="1" w:unhideWhenUsed="1"/>
-    <w:lsdException w:name="Table Web 2" w:semiHidden="1" w:unhideWhenUsed="1"/>
-    <w:lsdException w:name="Table Web 3" w:semiHidden="1" w:unhideWhenUsed="1"/>
-    <w:lsdException w:name="Balloon Text" w:semiHidden="1" w:unhideWhenUsed="1"/>
-    <w:lsdException w:name="Table Grid" w:uiPriority="39"/>
-    <w:lsdException w:name="Table Theme" w:semiHidden="1" w:unhideWhenUsed="1"/>
-    <w:lsdException w:name="Placeholder Text" w:semiHidden="1"/>
-    <w:lsdException w:name="No Spacing" w:uiPriority="1" w:qFormat="1"/>
-    <w:lsdException w:name="Light Shading" w:uiPriority="60"/>
-    <w:lsdException w:name="Light List" w:uiPriority="61"/>
-    <w:lsdException w:name="Light Grid" w:uiPriority="62"/>
-    <w:lsdException w:name="Medium Shading 1" w:uiPriority="63"/>
-    <w:lsdException w:name="Medium Shading 2" w:uiPriority="64"/>
-    <w:lsdException w:name="Medium List 1" w:uiPriority="65"/>
-    <w:lsdException w:name="Medium List 2" w:uiPriority="66"/>
-    <w:lsdException w:name="Medium Grid 1" w:uiPriority="67"/>
-    <w:lsdException w:name="Medium Grid 2" w:uiPriority="68"/>
-    <w:lsdException w:name="Medium Grid 3" w:uiPriority="69"/>
-    <w:lsdException w:name="Dark List" w:uiPriority="70"/>
-    <w:lsdException w:name="Colorful Shading" w:uiPriority="71"/>
-    <w:lsdException w:name="Colorful List" w:uiPriority="72"/>
-    <w:lsdException w:name="Colorful Grid" w:uiPriority="73"/>
-    <w:lsdException w:name="Light Shading Accent 1" w:uiPriority="60"/>
-    <w:lsdException w:name="Light List Accent 1" w:uiPriority="61"/>
-    <w:lsdException w:name="Light Grid Accent 1" w:uiPriority="62"/>
-    <w:lsdException w:name="Medium Shading 1 Accent 1" w:uiPriority="63"/>
-    <w:lsdException w:name="Medium Shading 2 Accent 1" w:uiPriority="64"/>
-    <w:lsdException w:name="Medium List 1 Accent 1" w:uiPriority="65"/>
-    <w:lsdException w:name="Revision" w:semiHidden="1"/>
-    <w:lsdException w:name="List Paragraph" w:uiPriority="34" w:qFormat="1"/>
-    <w:lsdException w:name="Quote" w:uiPriority="29" w:qFormat="1"/>
-    <w:lsdException w:name="Intense Quote" w:uiPriority="30" w:qFormat="1"/>
-    <w:lsdException w:name="Medium List 2 Accent 1" w:uiPriority="66"/>
-    <w:lsdException w:name="Medium Grid 1 Accent 1" w:uiPriority="67"/>
-    <w:lsdException w:name="Medium Grid 2 Accent 1" w:uiPriority="68"/>
-    <w:lsdException w:name="Medium Grid 3 Accent 1" w:uiPriority="69"/>
-    <w:lsdException w:name="Dark List Accent 1" w:uiPriority="70"/>
-    <w:lsdException w:name="Colorful Shading Accent 1" w:uiPriority="71"/>
-    <w:lsdException w:name="Colorful List Accent 1" w:uiPriority="72"/>
-    <w:lsdException w:name="Colorful Grid Accent 1" w:uiPriority="73"/>
-    <w:lsdException w:name="Light Shading Accent 2" w:uiPriority="60"/>
-    <w:lsdException w:name="Light List Accent 2" w:uiPriority="61"/>
-    <w:lsdException w:name="Light Grid Accent 2" w:uiPriority="62"/>
-    <w:lsdException w:name="Medium Shading 1 Accent 2" w:uiPriority="63"/>
-    <w:lsdException w:name="Medium Shading 2 Accent 2" w:uiPriority="64"/>
-    <w:lsdException w:name="Medium List 1 Accent 2" w:uiPriority="65"/>
-    <w:lsdException w:name="Medium List 2 Accent 2" w:uiPriority="66"/>
-    <w:lsdException w:name="Medium Grid 1 Accent 2" w:uiPriority="67"/>
-    <w:lsdException w:name="Medium Grid 2 Accent 2" w:uiPriority="68"/>
-    <w:lsdException w:name="Medium Grid 3 Accent 2" w:uiPriority="69"/>
-    <w:lsdException w:name="Dark List Accent 2" w:uiPriority="70"/>
-    <w:lsdException w:name="Colorful Shading Accent 2" w:uiPriority="71"/>
-    <w:lsdException w:name="Colorful List Accent 2" w:uiPriority="72"/>
-    <w:lsdException w:name="Colorful Grid Accent 2" w:uiPriority="73"/>
-    <w:lsdException w:name="Light Shading Accent 3" w:uiPriority="60"/>
-    <w:lsdException w:name="Light List Accent 3" w:uiPriority="61"/>
-    <w:lsdException w:name="Light Grid Accent 3" w:uiPriority="62"/>
-    <w:lsdException w:name="Medium Shading 1 Accent 3" w:uiPriority="63"/>
-    <w:lsdException w:name="Medium Shading 2 Accent 3" w:uiPriority="64"/>
-    <w:lsdException w:name="Medium List 1 Accent 3" w:uiPriority="65"/>
-    <w:lsdException w:name="Medium List 2 Accent 3" w:uiPriority="66"/>
-    <w:lsdException w:name="Medium Grid 1 Accent 3" w:uiPriority="67"/>
-    <w:lsdException w:name="Medium Grid 2 Accent 3" w:uiPriority="68"/>
-    <w:lsdException w:name="Medium Grid 3 Accent 3" w:uiPriority="69"/>
-    <w:lsdException w:name="Dark List Accent 3" w:uiPriority="70"/>
-    <w:lsdException w:name="Colorful Shading Accent 3" w:uiPriority="71"/>
-    <w:lsdException w:name="Colorful List Accent 3" w:uiPriority="72"/>
-    <w:lsdException w:name="Colorful Grid Accent 3" w:uiPriority="73"/>
-    <w:lsdException w:name="Light Shading Accent 4" w:uiPriority="60"/>
-    <w:lsdException w:name="Light List Accent 4" w:uiPriority="61"/>
-    <w:lsdException w:name="Light Grid Accent 4" w:uiPriority="62"/>
-    <w:lsdException w:name="Medium Shading 1 Accent 4" w:uiPriority="63"/>
-    <w:lsdException w:name="Medium Shading 2 Accent 4" w:uiPriority="64"/>
-    <w:lsdException w:name="Medium List 1 Accent 4" w:uiPriority="65"/>
-    <w:lsdException w:name="Medium List 2 Accent 4" w:uiPriority="66"/>
-    <w:lsdException w:name="Medium Grid 1 Accent 4" w:uiPriority="67"/>
-    <w:lsdException w:name="Medium Grid 2 Accent 4" w:uiPriority="68"/>
-    <w:lsdException w:name="Medium Grid 3 Accent 4" w:uiPriority="69"/>
-    <w:lsdException w:name="Dark List Accent 4" w:uiPriority="70"/>
-    <w:lsdException w:name="Colorful Shading Accent 4" w:uiPriority="71"/>
-    <w:lsdException w:name="Colorful List Accent 4" w:uiPriority="72"/>
-    <w:lsdException w:name="Colorful Grid Accent 4" w:uiPriority="73"/>
-    <w:lsdException w:name="Light Shading Accent 5" w:uiPriority="60"/>
-    <w:lsdException w:name="Light List Accent 5" w:uiPriority="61"/>
-    <w:lsdException w:name="Light Grid Accent 5" w:uiPriority="62"/>
-    <w:lsdException w:name="Medium Shading 1 Accent 5" w:uiPriority="63"/>
-    <w:lsdException w:name="Medium Shading 2 Accent 5" w:uiPriority="64"/>
-    <w:lsdException w:name="Medium List 1 Accent 5" w:uiPriority="65"/>
-    <w:lsdException w:name="Medium List 2 Accent 5" w:uiPriority="66"/>
-    <w:lsdException w:name="Medium Grid 1 Accent 5" w:uiPriority="67"/>
-    <w:lsdException w:name="Medium Grid 2 Accent 5" w:uiPriority="68"/>
-    <w:lsdException w:name="Medium Grid 3 Accent 5" w:uiPriority="69"/>
-    <w:lsdException w:name="Dark List Accent 5" w:uiPriority="70"/>
-    <w:lsdException w:name="Colorful Shading Accent 5" w:uiPriority="71"/>
-    <w:lsdException w:name="Colorful List Accent 5" w:uiPriority="72"/>
-    <w:lsdException w:name="Colorful Grid Accent 5" w:uiPriority="73"/>
-    <w:lsdException w:name="Light Shading Accent 6" w:uiPriority="60"/>
-    <w:lsdException w:name="Light List Accent 6" w:uiPriority="61"/>
-    <w:lsdException w:name="Light Grid Accent 6" w:uiPriority="62"/>
-    <w:lsdException w:name="Medium Shading 1 Accent 6" w:uiPriority="63"/>
-    <w:lsdException w:name="Medium Shading 2 Accent 6" w:uiPriority="64"/>
-    <w:lsdException w:name="Medium List 1 Accent 6" w:uiPriority="65"/>
-    <w:lsdException w:name="Medium List 2 Accent 6" w:uiPriority="66"/>
-    <w:lsdException w:name="Medium Grid 1 Accent 6" w:uiPriority="67"/>
-    <w:lsdException w:name="Medium Grid 2 Accent 6" w:uiPriority="68"/>
-    <w:lsdException w:name="Medium Grid 3 Accent 6" w:uiPriority="69"/>
-    <w:lsdException w:name="Dark List Accent 6" w:uiPriority="70"/>
-    <w:lsdException w:name="Colorful Shading Accent 6" w:uiPriority="71"/>
-    <w:lsdException w:name="Colorful List Accent 6" w:uiPriority="72"/>
-    <w:lsdException w:name="Colorful Grid Accent 6" w:uiPriority="73"/>
-    <w:lsdException w:name="Subtle Emphasis" w:uiPriority="19" w:qFormat="1"/>
-    <w:lsdException w:name="Intense Emphasis" w:uiPriority="21" w:qFormat="1"/>
-    <w:lsdException w:name="Subtle Reference" w:uiPriority="31" w:qFormat="1"/>
-    <w:lsdException w:name="Intense Reference" w:uiPriority="32" w:qFormat="1"/>
-    <w:lsdException w:name="Book Title" w:uiPriority="33" w:qFormat="1"/>
-    <w:lsdException w:name="Bibliography" w:semiHidden="1" w:uiPriority="37" w:unhideWhenUsed="1"/>
-    <w:lsdException w:name="TOC Heading" w:semiHidden="1" w:uiPriority="39" w:unhideWhenUsed="1" w:qFormat="1"/>
-    <w:lsdException w:name="Plain Table 1" w:uiPriority="41"/>
-    <w:lsdException w:name="Plain Table 2" w:uiPriority="42"/>
-    <w:lsdException w:name="Plain Table 3" w:uiPriority="43"/>
-    <w:lsdException w:name="Plain Table 4" w:uiPriority="44"/>
-    <w:lsdException w:name="Plain Table 5" w:uiPriority="45"/>
-    <w:lsdException w:name="Grid Table Light" w:uiPriority="40"/>
-    <w:lsdException w:name="Grid Table 1 Light" w:uiPriority="46"/>
-    <w:lsdException w:name="Grid Table 2" w:uiPriority="47"/>
-    <w:lsdException w:name="Grid Table 3" w:uiPriority="48"/>
-    <w:lsdException w:name="Grid Table 4" w:uiPriority="49"/>
-    <w:lsdException w:name="Grid Table 5 Dark" w:uiPriority="50"/>
-    <w:lsdException w:name="Grid Table 6 Colorful" w:uiPriority="51"/>
-    <w:lsdException w:name="Grid Table 7 Colorful" w:uiPriority="52"/>
-    <w:lsdException w:name="Grid Table 1 Light Accent 1" w:uiPriority="46"/>
-    <w:lsdException w:name="Grid Table 2 Accent 1" w:uiPriority="47"/>
-    <w:lsdException w:name="Grid Table 3 Accent 1" w:uiPriority="48"/>
-    <w:lsdException w:name="Grid Table 4 Accent 1" w:uiPriority="49"/>
-    <w:lsdException w:name="Grid Table 5 Dark Accent 1" w:uiPriority="50"/>
-    <w:lsdException w:name="Grid Table 6 Colorful Accent 1" w:uiPriority="51"/>
-    <w:lsdException w:name="Grid Table 7 Colorful Accent 1" w:uiPriority="52"/>
-    <w:lsdException w:name="Grid Table 1 Light Accent 2" w:uiPriority="46"/>
-    <w:lsdException w:name="Grid Table 2 Accent 2" w:uiPriority="47"/>
-    <w:lsdException w:name="Grid Table 3 Accent 2" w:uiPriority="48"/>
-    <w:lsdException w:name="Grid Table 4 Accent 2" w:uiPriority="49"/>
-    <w:lsdException w:name="Grid Table 5 Dark Accent 2" w:uiPriority="50"/>
-    <w:lsdException w:name="Grid Table 6 Colorful Accent 2" w:uiPriority="51"/>
-    <w:lsdException w:name="Grid Table 7 Colorful Accent 2" w:uiPriority="52"/>
-    <w:lsdException w:name="Grid Table 1 Light Accent 3" w:uiPriority="46"/>
-    <w:lsdException w:name="Grid Table 2 Accent 3" w:uiPriority="47"/>
-    <w:lsdException w:name="Grid Table 3 Accent 3" w:uiPriority="48"/>
-    <w:lsdException w:name="Grid Table 4 Accent 3" w:uiPriority="49"/>
-    <w:lsdException w:name="Grid Table 5 Dark Accent 3" w:uiPriority="50"/>
-    <w:lsdException w:name="Grid Table 6 Colorful Accent 3" w:uiPriority="51"/>
-    <w:lsdException w:name="Grid Table 7 Colorful Accent 3" w:uiPriority="52"/>
-    <w:lsdException w:name="Grid Table 1 Light Accent 4" w:uiPriority="46"/>
-    <w:lsdException w:name="Grid Table 2 Accent 4" w:uiPriority="47"/>
-    <w:lsdException w:name="Grid Table 3 Accent 4" w:uiPriority="48"/>
-    <w:lsdException w:name="Grid Table 4 Accent 4" w:uiPriority="49"/>
-    <w:lsdException w:name="Grid Table 5 Dark Accent 4" w:uiPriority="50"/>
-    <w:lsdException w:name="Grid Table 6 Colorful Accent 4" w:uiPriority="51"/>
-    <w:lsdException w:name="Grid Table 7 Colorful Accent 4" w:uiPriority="52"/>
-    <w:lsdException w:name="Grid Table 1 Light Accent 5" w:uiPriority="46"/>
-    <w:lsdException w:name="Grid Table 2 Accent 5" w:uiPriority="47"/>
-    <w:lsdException w:name="Grid Table 3 Accent 5" w:uiPriority="48"/>
-    <w:lsdException w:name="Grid Table 4 Accent 5" w:uiPriority="49"/>
-    <w:lsdException w:name="Grid Table 5 Dark Accent 5" w:uiPriority="50"/>
-    <w:lsdException w:name="Grid Table 6 Colorful Accent 5" w:uiPriority="51"/>
-    <w:lsdException w:name="Grid Table 7 Colorful Accent 5" w:uiPriority="52"/>
-    <w:lsdException w:name="Grid Table 1 Light Accent 6" w:uiPriority="46"/>
-    <w:lsdException w:name="Grid Table 2 Accent 6" w:uiPriority="47"/>
-    <w:lsdException w:name="Grid Table 3 Accent 6" w:uiPriority="48"/>
-    <w:lsdException w:name="Grid Table 4 Accent 6" w:uiPriority="49"/>
-    <w:lsdException w:name="Grid Table 5 Dark Accent 6" w:uiPriority="50"/>
-    <w:lsdException w:name="Grid Table 6 Colorful Accent 6" w:uiPriority="51"/>
-    <w:lsdException w:name="Grid Table 7 Colorful Accent 6" w:uiPriority="52"/>
-    <w:lsdException w:name="List Table 1 Light" w:uiPriority="46"/>
-    <w:lsdException w:name="List Table 2" w:uiPriority="47"/>
-    <w:lsdException w:name="List Table 3" w:uiPriority="48"/>
-    <w:lsdException w:name="List Table 4" w:uiPriority="49"/>
-    <w:lsdException w:name="List Table 5 Dark" w:uiPriority="50"/>
-    <w:lsdException w:name="List Table 6 Colorful" w:uiPriority="51"/>
-    <w:lsdException w:name="List Table 7 Colorful" w:uiPriority="52"/>
-    <w:lsdException w:name="List Table 1 Light Accent 1" w:uiPriority="46"/>
-    <w:lsdException w:name="List Table 2 Accent 1" w:uiPriority="47"/>
-    <w:lsdException w:name="List Table 3 Accent 1" w:uiPriority="48"/>
-    <w:lsdException w:name="List Table 4 Accent 1" w:uiPriority="49"/>
-    <w:lsdException w:name="List Table 5 Dark Accent 1" w:uiPriority="50"/>
-    <w:lsdException w:name="List Table 6 Colorful Accent 1" w:uiPriority="51"/>
-    <w:lsdException w:name="List Table 7 Colorful Accent 1" w:uiPriority="52"/>
-    <w:lsdException w:name="List Table 1 Light Accent 2" w:uiPriority="46"/>
-    <w:lsdException w:name="List Table 2 Accent 2" w:uiPriority="47"/>
-    <w:lsdException w:name="List Table 3 Accent 2" w:uiPriority="48"/>
-    <w:lsdException w:name="List Table 4 Accent 2" w:uiPriority="49"/>
-    <w:lsdException w:name="List Table 5 Dark Accent 2" w:uiPriority="50"/>
-    <w:lsdException w:name="List Table 6 Colorful Accent 2" w:uiPriority="51"/>
-    <w:lsdException w:name="List Table 7 Colorful Accent 2" w:uiPriority="52"/>
-    <w:lsdException w:name="List Table 1 Light Accent 3" w:uiPriority="46"/>
-    <w:lsdException w:name="List Table 2 Accent 3" w:uiPriority="47"/>
-    <w:lsdException w:name="List Table 3 Accent 3" w:uiPriority="48"/>
-    <w:lsdException w:name="List Table 4 Accent 3" w:uiPriority="49"/>
-    <w:lsdException w:name="List Table 5 Dark Accent 3" w:uiPriority="50"/>
-    <w:lsdException w:name="List Table 6 Colorful Accent 3" w:uiPriority="51"/>
-    <w:lsdException w:name="List Table 7 Colorful Accent 3" w:uiPriority="52"/>
-    <w:lsdException w:name="List Table 1 Light Accent 4" w:uiPriority="46"/>
-    <w:lsdException w:name="List Table 2 Accent 4" w:uiPriority="47"/>
-    <w:lsdException w:name="List Table 3 Accent 4" w:uiPriority="48"/>
-    <w:lsdException w:name="List Table 4 Accent 4" w:uiPriority="49"/>
-    <w:lsdException w:name="List Table 5 Dark Accent 4" w:uiPriority="50"/>
-    <w:lsdException w:name="List Table 6 Colorful Accent 4" w:uiPriority="51"/>
-    <w:lsdException w:name="List Table 7 Colorful Accent 4" w:uiPriority="52"/>
-    <w:lsdException w:name="List Table 1 Light Accent 5" w:uiPriority="46"/>
-    <w:lsdException w:name="List Table 2 Accent 5" w:uiPriority="47"/>
-    <w:lsdException w:name="List Table 3 Accent 5" w:uiPriority="48"/>
-    <w:lsdException w:name="List Table 4 Accent 5" w:uiPriority="49"/>
-    <w:lsdException w:name="List Table 5 Dark Accent 5" w:uiPriority="50"/>
-    <w:lsdException w:name="List Table 6 Colorful Accent 5" w:uiPriority="51"/>
-    <w:lsdException w:name="List Table 7 Colorful Accent 5" w:uiPriority="52"/>
-    <w:lsdException w:name="List Table 1 Light Accent 6" w:uiPriority="46"/>
-    <w:lsdException w:name="List Table 2 Accent 6" w:uiPriority="47"/>
-    <w:lsdException w:name="List Table 3 Accent 6" w:uiPriority="48"/>
-    <w:lsdException w:name="List Table 4 Accent 6" w:uiPriority="49"/>
-    <w:lsdException w:name="List Table 5 Dark Accent 6" w:uiPriority="50"/>
-    <w:lsdException w:name="List Table 6 Colorful Accent 6" w:uiPriority="51"/>
-    <w:lsdException w:name="List Table 7 Colorful Accent 6" w:uiPriority="52"/>
+  <w:latentStyles w:defLockedState="0" w:defUIPriority="99" w:defSemiHidden="1" w:defUnhideWhenUsed="1" w:defQFormat="0" w:count="267">
+    <w:lsdException w:name="Normal" w:semiHidden="0" w:uiPriority="0" w:unhideWhenUsed="0" w:qFormat="1"/>
+    <w:lsdException w:name="heading 1" w:semiHidden="0" w:uiPriority="9" w:unhideWhenUsed="0" w:qFormat="1"/>
+    <w:lsdException w:name="heading 2" w:uiPriority="9" w:qFormat="1"/>
+    <w:lsdException w:name="heading 3" w:uiPriority="9" w:qFormat="1"/>
+    <w:lsdException w:name="heading 4" w:uiPriority="9" w:qFormat="1"/>
+    <w:lsdException w:name="heading 5" w:uiPriority="9" w:qFormat="1"/>
+    <w:lsdException w:name="heading 6" w:uiPriority="9" w:qFormat="1"/>
+    <w:lsdException w:name="heading 7" w:uiPriority="9" w:qFormat="1"/>
+    <w:lsdException w:name="heading 8" w:uiPriority="9" w:qFormat="1"/>
+    <w:lsdException w:name="heading 9" w:uiPriority="9" w:qFormat="1"/>
+    <w:lsdException w:name="toc 1" w:uiPriority="39"/>
+    <w:lsdException w:name="toc 2" w:uiPriority="39"/>
+    <w:lsdException w:name="toc 3" w:uiPriority="39"/>
+    <w:lsdException w:name="toc 4" w:uiPriority="39"/>
+    <w:lsdException w:name="toc 5" w:uiPriority="39"/>
+    <w:lsdException w:name="toc 6" w:uiPriority="39"/>
+    <w:lsdException w:name="toc 7" w:uiPriority="39"/>
+    <w:lsdException w:name="toc 8" w:uiPriority="39"/>
+    <w:lsdException w:name="toc 9" w:uiPriority="39"/>
+    <w:lsdException w:name="caption" w:uiPriority="35" w:qFormat="1"/>
+    <w:lsdException w:name="Title" w:semiHidden="0" w:uiPriority="10" w:unhideWhenUsed="0" w:qFormat="1"/>
+    <w:lsdException w:name="Default Paragraph Font" w:uiPriority="1"/>
+    <w:lsdException w:name="Subtitle" w:semiHidden="0" w:uiPriority="11" w:unhideWhenUsed="0" w:qFormat="1"/>
+    <w:lsdException w:name="Strong" w:semiHidden="0" w:uiPriority="22" w:unhideWhenUsed="0" w:qFormat="1"/>
+    <w:lsdException w:name="Emphasis" w:semiHidden="0" w:uiPriority="20" w:unhideWhenUsed="0" w:qFormat="1"/>
+    <w:lsdException w:name="Table Grid" w:semiHidden="0" w:uiPriority="39" w:unhideWhenUsed="0"/>
+    <w:lsdException w:name="Placeholder Text" w:unhideWhenUsed="0"/>
+    <w:lsdException w:name="No Spacing" w:semiHidden="0" w:uiPriority="1" w:unhideWhenUsed="0" w:qFormat="1"/>
+    <w:lsdException w:name="Light Shading" w:semiHidden="0" w:uiPriority="60" w:unhideWhenUsed="0"/>
+    <w:lsdException w:name="Light List" w:semiHidden="0" w:uiPriority="61" w:unhideWhenUsed="0"/>
+    <w:lsdException w:name="Light Grid" w:semiHidden="0" w:uiPriority="62" w:unhideWhenUsed="0"/>
+    <w:lsdException w:name="Medium Shading 1" w:semiHidden="0" w:uiPriority="63" w:unhideWhenUsed="0"/>
+    <w:lsdException w:name="Medium Shading 2" w:semiHidden="0" w:uiPriority="64" w:unhideWhenUsed="0"/>
+    <w:lsdException w:name="Medium List 1" w:semiHidden="0" w:uiPriority="65" w:unhideWhenUsed="0"/>
+    <w:lsdException w:name="Medium List 2" w:semiHidden="0" w:uiPriority="66" w:unhideWhenUsed="0"/>
+    <w:lsdException w:name="Medium Grid 1" w:semiHidden="0" w:uiPriority="67" w:unhideWhenUsed="0"/>
+    <w:lsdException w:name="Medium Grid 2" w:semiHidden="0" w:uiPriority="68" w:unhideWhenUsed="0"/>
+    <w:lsdException w:name="Medium Grid 3" w:semiHidden="0" w:uiPriority="69" w:unhideWhenUsed="0"/>
+    <w:lsdException w:name="Dark List" w:semiHidden="0" w:uiPriority="70" w:unhideWhenUsed="0"/>
+    <w:lsdException w:name="Colorful Shading" w:semiHidden="0" w:uiPriority="71" w:unhideWhenUsed="0"/>
+    <w:lsdException w:name="Colorful List" w:semiHidden="0" w:uiPriority="72" w:unhideWhenUsed="0"/>
+    <w:lsdException w:name="Colorful Grid" w:semiHidden="0" w:uiPriority="73" w:unhideWhenUsed="0"/>
+    <w:lsdException w:name="Light Shading Accent 1" w:semiHidden="0" w:uiPriority="60" w:unhideWhenUsed="0"/>
+    <w:lsdException w:name="Light List Accent 1" w:semiHidden="0" w:uiPriority="61" w:unhideWhenUsed="0"/>
+    <w:lsdException w:name="Light Grid Accent 1" w:semiHidden="0" w:uiPriority="62" w:unhideWhenUsed="0"/>
+    <w:lsdException w:name="Medium Shading 1 Accent 1" w:semiHidden="0" w:uiPriority="63" w:unhideWhenUsed="0"/>
+    <w:lsdException w:name="Medium Shading 2 Accent 1" w:semiHidden="0" w:uiPriority="64" w:unhideWhenUsed="0"/>
+    <w:lsdException w:name="Medium List 1 Accent 1" w:semiHidden="0" w:uiPriority="65" w:unhideWhenUsed="0"/>
+    <w:lsdException w:name="Revision" w:unhideWhenUsed="0"/>
+    <w:lsdException w:name="List Paragraph" w:semiHidden="0" w:uiPriority="34" w:unhideWhenUsed="0" w:qFormat="1"/>
+    <w:lsdException w:name="Quote" w:semiHidden="0" w:uiPriority="29" w:unhideWhenUsed="0" w:qFormat="1"/>
+    <w:lsdException w:name="Intense Quote" w:semiHidden="0" w:uiPriority="30" w:unhideWhenUsed="0" w:qFormat="1"/>
+    <w:lsdException w:name="Medium List 2 Accent 1" w:semiHidden="0" w:uiPriority="66" w:unhideWhenUsed="0"/>
+    <w:lsdException w:name="Medium Grid 1 Accent 1" w:semiHidden="0" w:uiPriority="67" w:unhideWhenUsed="0"/>
+    <w:lsdException w:name="Medium Grid 2 Accent 1" w:semiHidden="0" w:uiPriority="68" w:unhideWhenUsed="0"/>
+    <w:lsdException w:name="Medium Grid 3 Accent 1" w:semiHidden="0" w:uiPriority="69" w:unhideWhenUsed="0"/>
+    <w:lsdException w:name="Dark List Accent 1" w:semiHidden="0" w:uiPriority="70" w:unhideWhenUsed="0"/>
+    <w:lsdException w:name="Colorful Shading Accent 1" w:semiHidden="0" w:uiPriority="71" w:unhideWhenUsed="0"/>
+    <w:lsdException w:name="Colorful List Accent 1" w:semiHidden="0" w:uiPriority="72" w:unhideWhenUsed="0"/>
+    <w:lsdException w:name="Colorful Grid Accent 1" w:semiHidden="0" w:uiPriority="73" w:unhideWhenUsed="0"/>
+    <w:lsdException w:name="Light Shading Accent 2" w:semiHidden="0" w:uiPriority="60" w:unhideWhenUsed="0"/>
+    <w:lsdException w:name="Light List Accent 2" w:semiHidden="0" w:uiPriority="61" w:unhideWhenUsed="0"/>
+    <w:lsdException w:name="Light Grid Accent 2" w:semiHidden="0" w:uiPriority="62" w:unhideWhenUsed="0"/>
+    <w:lsdException w:name="Medium Shading 1 Accent 2" w:semiHidden="0" w:uiPriority="63" w:unhideWhenUsed="0"/>
+    <w:lsdException w:name="Medium Shading 2 Accent 2" w:semiHidden="0" w:uiPriority="64" w:unhideWhenUsed="0"/>
+    <w:lsdException w:name="Medium List 1 Accent 2" w:semiHidden="0" w:uiPriority="65" w:unhideWhenUsed="0"/>
+    <w:lsdException w:name="Medium List 2 Accent 2" w:semiHidden="0" w:uiPriority="66" w:unhideWhenUsed="0"/>
+    <w:lsdException w:name="Medium Grid 1 Accent 2" w:semiHidden="0" w:uiPriority="67" w:unhideWhenUsed="0"/>
+    <w:lsdException w:name="Medium Grid 2 Accent 2" w:semiHidden="0" w:uiPriority="68" w:unhideWhenUsed="0"/>
+    <w:lsdException w:name="Medium Grid 3 Accent 2" w:semiHidden="0" w:uiPriority="69" w:unhideWhenUsed="0"/>
+    <w:lsdException w:name="Dark List Accent 2" w:semiHidden="0" w:uiPriority="70" w:unhideWhenUsed="0"/>
+    <w:lsdException w:name="Colorful Shading Accent 2" w:semiHidden="0" w:uiPriority="71" w:unhideWhenUsed="0"/>
+    <w:lsdException w:name="Colorful List Accent 2" w:semiHidden="0" w:uiPriority="72" w:unhideWhenUsed="0"/>
+    <w:lsdException w:name="Colorful Grid Accent 2" w:semiHidden="0" w:uiPriority="73" w:unhideWhenUsed="0"/>
+    <w:lsdException w:name="Light Shading Accent 3" w:semiHidden="0" w:uiPriority="60" w:unhideWhenUsed="0"/>
+    <w:lsdException w:name="Light List Accent 3" w:semiHidden="0" w:uiPriority="61" w:unhideWhenUsed="0"/>
+    <w:lsdException w:name="Light Grid Accent 3" w:semiHidden="0" w:uiPriority="62" w:unhideWhenUsed="0"/>
+    <w:lsdException w:name="Medium Shading 1 Accent 3" w:semiHidden="0" w:uiPriority="63" w:unhideWhenUsed="0"/>
+    <w:lsdException w:name="Medium Shading 2 Accent 3" w:semiHidden="0" w:uiPriority="64" w:unhideWhenUsed="0"/>
+    <w:lsdException w:name="Medium List 1 Accent 3" w:semiHidden="0" w:uiPriority="65" w:unhideWhenUsed="0"/>
+    <w:lsdException w:name="Medium List 2 Accent 3" w:semiHidden="0" w:uiPriority="66" w:unhideWhenUsed="0"/>
+    <w:lsdException w:name="Medium Grid 1 Accent 3" w:semiHidden="0" w:uiPriority="67" w:unhideWhenUsed="0"/>
+    <w:lsdException w:name="Medium Grid 2 Accent 3" w:semiHidden="0" w:uiPriority="68" w:unhideWhenUsed="0"/>
+    <w:lsdException w:name="Medium Grid 3 Accent 3" w:semiHidden="0" w:uiPriority="69" w:unhideWhenUsed="0"/>
+    <w:lsdException w:name="Dark List Accent 3" w:semiHidden="0" w:uiPriority="70" w:unhideWhenUsed="0"/>
+    <w:lsdException w:name="Colorful Shading Accent 3" w:semiHidden="0" w:uiPriority="71" w:unhideWhenUsed="0"/>
+    <w:lsdException w:name="Colorful List Accent 3" w:semiHidden="0" w:uiPriority="72" w:unhideWhenUsed="0"/>
+    <w:lsdException w:name="Colorful Grid Accent 3" w:semiHidden="0" w:uiPriority="73" w:unhideWhenUsed="0"/>
+    <w:lsdException w:name="Light Shading Accent 4" w:semiHidden="0" w:uiPriority="60" w:unhideWhenUsed="0"/>
+    <w:lsdException w:name="Light List Accent 4" w:semiHidden="0" w:uiPriority="61" w:unhideWhenUsed="0"/>
+    <w:lsdException w:name="Light Grid Accent 4" w:semiHidden="0" w:uiPriority="62" w:unhideWhenUsed="0"/>
+    <w:lsdException w:name="Medium Shading 1 Accent 4" w:semiHidden="0" w:uiPriority="63" w:unhideWhenUsed="0"/>
+    <w:lsdException w:name="Medium Shading 2 Accent 4" w:semiHidden="0" w:uiPriority="64" w:unhideWhenUsed="0"/>
+    <w:lsdException w:name="Medium List 1 Accent 4" w:semiHidden="0" w:uiPriority="65" w:unhideWhenUsed="0"/>
+    <w:lsdException w:name="Medium List 2 Accent 4" w:semiHidden="0" w:uiPriority="66" w:unhideWhenUsed="0"/>
+    <w:lsdException w:name="Medium Grid 1 Accent 4" w:semiHidden="0" w:uiPriority="67" w:unhideWhenUsed="0"/>
+    <w:lsdException w:name="Medium Grid 2 Accent 4" w:semiHidden="0" w:uiPriority="68" w:unhideWhenUsed="0"/>
+    <w:lsdException w:name="Medium Grid 3 Accent 4" w:semiHidden="0" w:uiPriority="69" w:unhideWhenUsed="0"/>
+    <w:lsdException w:name="Dark List Accent 4" w:semiHidden="0" w:uiPriority="70" w:unhideWhenUsed="0"/>
+    <w:lsdException w:name="Colorful Shading Accent 4" w:semiHidden="0" w:uiPriority="71" w:unhideWhenUsed="0"/>
+    <w:lsdException w:name="Colorful List Accent 4" w:semiHidden="0" w:uiPriority="72" w:unhideWhenUsed="0"/>
+    <w:lsdException w:name="Colorful Grid Accent 4" w:semiHidden="0" w:uiPriority="73" w:unhideWhenUsed="0"/>
+    <w:lsdException w:name="Light Shading Accent 5" w:semiHidden="0" w:uiPriority="60" w:unhideWhenUsed="0"/>
+    <w:lsdException w:name="Light List Accent 5" w:semiHidden="0" w:uiPriority="61" w:unhideWhenUsed="0"/>
+    <w:lsdException w:name="Light Grid Accent 5" w:semiHidden="0" w:uiPriority="62" w:unhideWhenUsed="0"/>
+    <w:lsdException w:name="Medium Shading 1 Accent 5" w:semiHidden="0" w:uiPriority="63" w:unhideWhenUsed="0"/>
+    <w:lsdException w:name="Medium Shading 2 Accent 5" w:semiHidden="0" w:uiPriority="64" w:unhideWhenUsed="0"/>
+    <w:lsdException w:name="Medium List 1 Accent 5" w:semiHidden="0" w:uiPriority="65" w:unhideWhenUsed="0"/>
+    <w:lsdException w:name="Medium List 2 Accent 5" w:semiHidden="0" w:uiPriority="66" w:unhideWhenUsed="0"/>
+    <w:lsdException w:name="Medium Grid 1 Accent 5" w:semiHidden="0" w:uiPriority="67" w:unhideWhenUsed="0"/>
+    <w:lsdException w:name="Medium Grid 2 Accent 5" w:semiHidden="0" w:uiPriority="68" w:unhideWhenUsed="0"/>
+    <w:lsdException w:name="Medium Grid 3 Accent 5" w:semiHidden="0" w:uiPriority="69" w:unhideWhenUsed="0"/>
+    <w:lsdException w:name="Dark List Accent 5" w:semiHidden="0" w:uiPriority="70" w:unhideWhenUsed="0"/>
+    <w:lsdException w:name="Colorful Shading Accent 5" w:semiHidden="0" w:uiPriority="71" w:unhideWhenUsed="0"/>
+    <w:lsdException w:name="Colorful List Accent 5" w:semiHidden="0" w:uiPriority="72" w:unhideWhenUsed="0"/>
+    <w:lsdException w:name="Colorful Grid Accent 5" w:semiHidden="0" w:uiPriority="73" w:unhideWhenUsed="0"/>
+    <w:lsdException w:name="Light Shading Accent 6" w:semiHidden="0" w:uiPriority="60" w:unhideWhenUsed="0"/>
+    <w:lsdException w:name="Light List Accent 6" w:semiHidden="0" w:uiPriority="61" w:unhideWhenUsed="0"/>
+    <w:lsdException w:name="Light Grid Accent 6" w:semiHidden="0" w:uiPriority="62" w:unhideWhenUsed="0"/>
+    <w:lsdException w:name="Medium Shading 1 Accent 6" w:semiHidden="0" w:uiPriority="63" w:unhideWhenUsed="0"/>
+    <w:lsdException w:name="Medium Shading 2 Accent 6" w:semiHidden="0" w:uiPriority="64" w:unhideWhenUsed="0"/>
+    <w:lsdException w:name="Medium List 1 Accent 6" w:semiHidden="0" w:uiPriority="65" w:unhideWhenUsed="0"/>
+    <w:lsdException w:name="Medium List 2 Accent 6" w:semiHidden="0" w:uiPriority="66" w:unhideWhenUsed="0"/>
+    <w:lsdException w:name="Medium Grid 1 Accent 6" w:semiHidden="0" w:uiPriority="67" w:unhideWhenUsed="0"/>
+    <w:lsdException w:name="Medium Grid 2 Accent 6" w:semiHidden="0" w:uiPriority="68" w:unhideWhenUsed="0"/>
+    <w:lsdException w:name="Medium Grid 3 Accent 6" w:semiHidden="0" w:uiPriority="69" w:unhideWhenUsed="0"/>
+    <w:lsdException w:name="Dark List Accent 6" w:semiHidden="0" w:uiPriority="70" w:unhideWhenUsed="0"/>
+    <w:lsdException w:name="Colorful Shading Accent 6" w:semiHidden="0" w:uiPriority="71" w:unhideWhenUsed="0"/>
+    <w:lsdException w:name="Colorful List Accent 6" w:semiHidden="0" w:uiPriority="72" w:unhideWhenUsed="0"/>
+    <w:lsdException w:name="Colorful Grid Accent 6" w:semiHidden="0" w:uiPriority="73" w:unhideWhenUsed="0"/>
+    <w:lsdException w:name="Subtle Emphasis" w:semiHidden="0" w:uiPriority="19" w:unhideWhenUsed="0" w:qFormat="1"/>
+    <w:lsdException w:name="Intense Emphasis" w:semiHidden="0" w:uiPriority="21" w:unhideWhenUsed="0" w:qFormat="1"/>
+    <w:lsdException w:name="Subtle Reference" w:semiHidden="0" w:uiPriority="31" w:unhideWhenUsed="0" w:qFormat="1"/>
+    <w:lsdException w:name="Intense Reference" w:semiHidden="0" w:uiPriority="32" w:unhideWhenUsed="0" w:qFormat="1"/>
+    <w:lsdException w:name="Book Title" w:semiHidden="0" w:uiPriority="33" w:unhideWhenUsed="0" w:qFormat="1"/>
+    <w:lsdException w:name="Bibliography" w:uiPriority="37"/>
+    <w:lsdException w:name="TOC Heading" w:uiPriority="39" w:qFormat="1"/>
+  </w:latentStyles>
+  <w:style w:type="paragraph" w:default="1" w:styleId="Normal">
+    <w:name w:val="Normal"/>
+    <w:qFormat/>
+  </w:style>
+  <w:style w:type="character" w:default="1" w:styleId="DefaultParagraphFont">
+    <w:name w:val="Default Paragraph Font"/>
+    <w:uiPriority w:val="1"/>
+    <w:semiHidden/>
+    <w:unhideWhenUsed/>
+  </w:style>
+  <w:style w:type="table" w:default="1" w:styleId="TableNormal">
+    <w:name w:val="Normal Table"/>
+    <w:uiPriority w:val="99"/>
+    <w:semiHidden/>
+    <w:unhideWhenUsed/>
+    <w:tblPr>
+      <w:tblInd w:w="0" w:type="dxa"/>
+      <w:tblCellMar>
+        <w:top w:w="0" w:type="dxa"/>
+        <w:left w:w="108" w:type="dxa"/>
+        <w:bottom w:w="0" w:type="dxa"/>
+        <w:right w:w="108" w:type="dxa"/>
+      </w:tblCellMar>
+    </w:tblPr>
+  </w:style>
+  <w:style w:type="numbering" w:default="1" w:styleId="NoList">
+    <w:name w:val="No List"/>
+    <w:uiPriority w:val="99"/>
+    <w:semiHidden/>
+    <w:unhideWhenUsed/>
+  </w:style>
+  <w:style w:type="paragraph" w:styleId="NoSpacing">
+    <w:name w:val="No Spacing"/>
+    <w:uiPriority w:val="1"/>
+    <w:qFormat/>
+    <w:rsid w:val="001D1B1A"/>
+    <w:pPr>
+      <w:spacing w:after="0" w:line="240" w:lineRule="auto"/>
+    </w:pPr>
+  </w:style>
+</w:styles>
+</file>
+
+<file path=word/stylesWithEffects.xml><?xml version="1.0" encoding="utf-8"?>
+<w:styles xmlns:wpc="http://schemas.microsoft.com/office/word/2010/wordprocessingCanvas" xmlns:mc="http://schemas.openxmlformats.org/markup-compatibility/2006" xmlns:o="urn:schemas-microsoft-com:office:office" xmlns:r="http://schemas.openxmlformats.org/officeDocument/2006/relationships" xmlns:m="http://schemas.openxmlformats.org/officeDocument/2006/math" xmlns:v="urn:schemas-microsoft-com:vml" xmlns:wp14="http://schemas.microsoft.com/office/word/2010/wordprocessingDrawing" xmlns:wp="http://schemas.openxmlformats.org/drawingml/2006/wordprocessingDrawing" xmlns:w10="urn:schemas-microsoft-com:office:word" xmlns:w="http://schemas.openxmlformats.org/wordprocessingml/2006/main" xmlns:w14="http://schemas.microsoft.com/office/word/2010/wordml" xmlns:wpg="http://schemas.microsoft.com/office/word/2010/wordprocessingGroup" xmlns:wpi="http://schemas.microsoft.com/office/word/2010/wordprocessingInk" xmlns:wne="http://schemas.microsoft.com/office/word/2006/wordml" xmlns:wps="http://schemas.microsoft.com/office/word/2010/wordprocessingShape" mc:Ignorable="w14 wp14">
+  <w:docDefaults>
+    <w:rPrDefault>
+      <w:rPr>
+        <w:rFonts w:asciiTheme="minorHAnsi" w:eastAsiaTheme="minorHAnsi" w:hAnsiTheme="minorHAnsi" w:cstheme="minorBidi"/>
+        <w:sz w:val="22"/>
+        <w:szCs w:val="22"/>
+        <w:lang w:val="en-US" w:eastAsia="en-US" w:bidi="ar-SA"/>
+      </w:rPr>
+    </w:rPrDefault>
+    <w:pPrDefault>
+      <w:pPr>
+        <w:spacing w:after="160" w:line="259" w:lineRule="auto"/>
+      </w:pPr>
+    </w:pPrDefault>
+  </w:docDefaults>
+  <w:latentStyles w:defLockedState="0" w:defUIPriority="99" w:defSemiHidden="1" w:defUnhideWhenUsed="1" w:defQFormat="0" w:count="267">
+    <w:lsdException w:name="Normal" w:semiHidden="0" w:uiPriority="0" w:unhideWhenUsed="0" w:qFormat="1"/>
+    <w:lsdException w:name="heading 1" w:semiHidden="0" w:uiPriority="9" w:unhideWhenUsed="0" w:qFormat="1"/>
+    <w:lsdException w:name="heading 2" w:uiPriority="9" w:qFormat="1"/>
+    <w:lsdException w:name="heading 3" w:uiPriority="9" w:qFormat="1"/>
+    <w:lsdException w:name="heading 4" w:uiPriority="9" w:qFormat="1"/>
+    <w:lsdException w:name="heading 5" w:uiPriority="9" w:qFormat="1"/>
+    <w:lsdException w:name="heading 6" w:uiPriority="9" w:qFormat="1"/>
+    <w:lsdException w:name="heading 7" w:uiPriority="9" w:qFormat="1"/>
+    <w:lsdException w:name="heading 8" w:uiPriority="9" w:qFormat="1"/>
+    <w:lsdException w:name="heading 9" w:uiPriority="9" w:qFormat="1"/>
+    <w:lsdException w:name="toc 1" w:uiPriority="39"/>
+    <w:lsdException w:name="toc 2" w:uiPriority="39"/>
+    <w:lsdException w:name="toc 3" w:uiPriority="39"/>
+    <w:lsdException w:name="toc 4" w:uiPriority="39"/>
+    <w:lsdException w:name="toc 5" w:uiPriority="39"/>
+    <w:lsdException w:name="toc 6" w:uiPriority="39"/>
+    <w:lsdException w:name="toc 7" w:uiPriority="39"/>
+    <w:lsdException w:name="toc 8" w:uiPriority="39"/>
+    <w:lsdException w:name="toc 9" w:uiPriority="39"/>
+    <w:lsdException w:name="caption" w:uiPriority="35" w:qFormat="1"/>
+    <w:lsdException w:name="Title" w:semiHidden="0" w:uiPriority="10" w:unhideWhenUsed="0" w:qFormat="1"/>
+    <w:lsdException w:name="Default Paragraph Font" w:uiPriority="1"/>
+    <w:lsdException w:name="Subtitle" w:semiHidden="0" w:uiPriority="11" w:unhideWhenUsed="0" w:qFormat="1"/>
+    <w:lsdException w:name="Strong" w:semiHidden="0" w:uiPriority="22" w:unhideWhenUsed="0" w:qFormat="1"/>
+    <w:lsdException w:name="Emphasis" w:semiHidden="0" w:uiPriority="20" w:unhideWhenUsed="0" w:qFormat="1"/>
+    <w:lsdException w:name="Table Grid" w:semiHidden="0" w:uiPriority="39" w:unhideWhenUsed="0"/>
+    <w:lsdException w:name="Placeholder Text" w:unhideWhenUsed="0"/>
+    <w:lsdException w:name="No Spacing" w:semiHidden="0" w:uiPriority="1" w:unhideWhenUsed="0" w:qFormat="1"/>
+    <w:lsdException w:name="Light Shading" w:semiHidden="0" w:uiPriority="60" w:unhideWhenUsed="0"/>
+    <w:lsdException w:name="Light List" w:semiHidden="0" w:uiPriority="61" w:unhideWhenUsed="0"/>
+    <w:lsdException w:name="Light Grid" w:semiHidden="0" w:uiPriority="62" w:unhideWhenUsed="0"/>
+    <w:lsdException w:name="Medium Shading 1" w:semiHidden="0" w:uiPriority="63" w:unhideWhenUsed="0"/>
+    <w:lsdException w:name="Medium Shading 2" w:semiHidden="0" w:uiPriority="64" w:unhideWhenUsed="0"/>
+    <w:lsdException w:name="Medium List 1" w:semiHidden="0" w:uiPriority="65" w:unhideWhenUsed="0"/>
+    <w:lsdException w:name="Medium List 2" w:semiHidden="0" w:uiPriority="66" w:unhideWhenUsed="0"/>
+    <w:lsdException w:name="Medium Grid 1" w:semiHidden="0" w:uiPriority="67" w:unhideWhenUsed="0"/>
+    <w:lsdException w:name="Medium Grid 2" w:semiHidden="0" w:uiPriority="68" w:unhideWhenUsed="0"/>
+    <w:lsdException w:name="Medium Grid 3" w:semiHidden="0" w:uiPriority="69" w:unhideWhenUsed="0"/>
+    <w:lsdException w:name="Dark List" w:semiHidden="0" w:uiPriority="70" w:unhideWhenUsed="0"/>
+    <w:lsdException w:name="Colorful Shading" w:semiHidden="0" w:uiPriority="71" w:unhideWhenUsed="0"/>
+    <w:lsdException w:name="Colorful List" w:semiHidden="0" w:uiPriority="72" w:unhideWhenUsed="0"/>
+    <w:lsdException w:name="Colorful Grid" w:semiHidden="0" w:uiPriority="73" w:unhideWhenUsed="0"/>
+    <w:lsdException w:name="Light Shading Accent 1" w:semiHidden="0" w:uiPriority="60" w:unhideWhenUsed="0"/>
+    <w:lsdException w:name="Light List Accent 1" w:semiHidden="0" w:uiPriority="61" w:unhideWhenUsed="0"/>
+    <w:lsdException w:name="Light Grid Accent 1" w:semiHidden="0" w:uiPriority="62" w:unhideWhenUsed="0"/>
+    <w:lsdException w:name="Medium Shading 1 Accent 1" w:semiHidden="0" w:uiPriority="63" w:unhideWhenUsed="0"/>
+    <w:lsdException w:name="Medium Shading 2 Accent 1" w:semiHidden="0" w:uiPriority="64" w:unhideWhenUsed="0"/>
+    <w:lsdException w:name="Medium List 1 Accent 1" w:semiHidden="0" w:uiPriority="65" w:unhideWhenUsed="0"/>
+    <w:lsdException w:name="Revision" w:unhideWhenUsed="0"/>
+    <w:lsdException w:name="List Paragraph" w:semiHidden="0" w:uiPriority="34" w:unhideWhenUsed="0" w:qFormat="1"/>
+    <w:lsdException w:name="Quote" w:semiHidden="0" w:uiPriority="29" w:unhideWhenUsed="0" w:qFormat="1"/>
+    <w:lsdException w:name="Intense Quote" w:semiHidden="0" w:uiPriority="30" w:unhideWhenUsed="0" w:qFormat="1"/>
+    <w:lsdException w:name="Medium List 2 Accent 1" w:semiHidden="0" w:uiPriority="66" w:unhideWhenUsed="0"/>
+    <w:lsdException w:name="Medium Grid 1 Accent 1" w:semiHidden="0" w:uiPriority="67" w:unhideWhenUsed="0"/>
+    <w:lsdException w:name="Medium Grid 2 Accent 1" w:semiHidden="0" w:uiPriority="68" w:unhideWhenUsed="0"/>
+    <w:lsdException w:name="Medium Grid 3 Accent 1" w:semiHidden="0" w:uiPriority="69" w:unhideWhenUsed="0"/>
+    <w:lsdException w:name="Dark List Accent 1" w:semiHidden="0" w:uiPriority="70" w:unhideWhenUsed="0"/>
+    <w:lsdException w:name="Colorful Shading Accent 1" w:semiHidden="0" w:uiPriority="71" w:unhideWhenUsed="0"/>
+    <w:lsdException w:name="Colorful List Accent 1" w:semiHidden="0" w:uiPriority="72" w:unhideWhenUsed="0"/>
+    <w:lsdException w:name="Colorful Grid Accent 1" w:semiHidden="0" w:uiPriority="73" w:unhideWhenUsed="0"/>
+    <w:lsdException w:name="Light Shading Accent 2" w:semiHidden="0" w:uiPriority="60" w:unhideWhenUsed="0"/>
+    <w:lsdException w:name="Light List Accent 2" w:semiHidden="0" w:uiPriority="61" w:unhideWhenUsed="0"/>
+    <w:lsdException w:name="Light Grid Accent 2" w:semiHidden="0" w:uiPriority="62" w:unhideWhenUsed="0"/>
+    <w:lsdException w:name="Medium Shading 1 Accent 2" w:semiHidden="0" w:uiPriority="63" w:unhideWhenUsed="0"/>
+    <w:lsdException w:name="Medium Shading 2 Accent 2" w:semiHidden="0" w:uiPriority="64" w:unhideWhenUsed="0"/>
+    <w:lsdException w:name="Medium List 1 Accent 2" w:semiHidden="0" w:uiPriority="65" w:unhideWhenUsed="0"/>
+    <w:lsdException w:name="Medium List 2 Accent 2" w:semiHidden="0" w:uiPriority="66" w:unhideWhenUsed="0"/>
+    <w:lsdException w:name="Medium Grid 1 Accent 2" w:semiHidden="0" w:uiPriority="67" w:unhideWhenUsed="0"/>
+    <w:lsdException w:name="Medium Grid 2 Accent 2" w:semiHidden="0" w:uiPriority="68" w:unhideWhenUsed="0"/>
+    <w:lsdException w:name="Medium Grid 3 Accent 2" w:semiHidden="0" w:uiPriority="69" w:unhideWhenUsed="0"/>
+    <w:lsdException w:name="Dark List Accent 2" w:semiHidden="0" w:uiPriority="70" w:unhideWhenUsed="0"/>
+    <w:lsdException w:name="Colorful Shading Accent 2" w:semiHidden="0" w:uiPriority="71" w:unhideWhenUsed="0"/>
+    <w:lsdException w:name="Colorful List Accent 2" w:semiHidden="0" w:uiPriority="72" w:unhideWhenUsed="0"/>
+    <w:lsdException w:name="Colorful Grid Accent 2" w:semiHidden="0" w:uiPriority="73" w:unhideWhenUsed="0"/>
+    <w:lsdException w:name="Light Shading Accent 3" w:semiHidden="0" w:uiPriority="60" w:unhideWhenUsed="0"/>
+    <w:lsdException w:name="Light List Accent 3" w:semiHidden="0" w:uiPriority="61" w:unhideWhenUsed="0"/>
+    <w:lsdException w:name="Light Grid Accent 3" w:semiHidden="0" w:uiPriority="62" w:unhideWhenUsed="0"/>
+    <w:lsdException w:name="Medium Shading 1 Accent 3" w:semiHidden="0" w:uiPriority="63" w:unhideWhenUsed="0"/>
+    <w:lsdException w:name="Medium Shading 2 Accent 3" w:semiHidden="0" w:uiPriority="64" w:unhideWhenUsed="0"/>
+    <w:lsdException w:name="Medium List 1 Accent 3" w:semiHidden="0" w:uiPriority="65" w:unhideWhenUsed="0"/>
+    <w:lsdException w:name="Medium List 2 Accent 3" w:semiHidden="0" w:uiPriority="66" w:unhideWhenUsed="0"/>
+    <w:lsdException w:name="Medium Grid 1 Accent 3" w:semiHidden="0" w:uiPriority="67" w:unhideWhenUsed="0"/>
+    <w:lsdException w:name="Medium Grid 2 Accent 3" w:semiHidden="0" w:uiPriority="68" w:unhideWhenUsed="0"/>
+    <w:lsdException w:name="Medium Grid 3 Accent 3" w:semiHidden="0" w:uiPriority="69" w:unhideWhenUsed="0"/>
+    <w:lsdException w:name="Dark List Accent 3" w:semiHidden="0" w:uiPriority="70" w:unhideWhenUsed="0"/>
+    <w:lsdException w:name="Colorful Shading Accent 3" w:semiHidden="0" w:uiPriority="71" w:unhideWhenUsed="0"/>
+    <w:lsdException w:name="Colorful List Accent 3" w:semiHidden="0" w:uiPriority="72" w:unhideWhenUsed="0"/>
+    <w:lsdException w:name="Colorful Grid Accent 3" w:semiHidden="0" w:uiPriority="73" w:unhideWhenUsed="0"/>
+    <w:lsdException w:name="Light Shading Accent 4" w:semiHidden="0" w:uiPriority="60" w:unhideWhenUsed="0"/>
+    <w:lsdException w:name="Light List Accent 4" w:semiHidden="0" w:uiPriority="61" w:unhideWhenUsed="0"/>
+    <w:lsdException w:name="Light Grid Accent 4" w:semiHidden="0" w:uiPriority="62" w:unhideWhenUsed="0"/>
+    <w:lsdException w:name="Medium Shading 1 Accent 4" w:semiHidden="0" w:uiPriority="63" w:unhideWhenUsed="0"/>
+    <w:lsdException w:name="Medium Shading 2 Accent 4" w:semiHidden="0" w:uiPriority="64" w:unhideWhenUsed="0"/>
+    <w:lsdException w:name="Medium List 1 Accent 4" w:semiHidden="0" w:uiPriority="65" w:unhideWhenUsed="0"/>
+    <w:lsdException w:name="Medium List 2 Accent 4" w:semiHidden="0" w:uiPriority="66" w:unhideWhenUsed="0"/>
+    <w:lsdException w:name="Medium Grid 1 Accent 4" w:semiHidden="0" w:uiPriority="67" w:unhideWhenUsed="0"/>
+    <w:lsdException w:name="Medium Grid 2 Accent 4" w:semiHidden="0" w:uiPriority="68" w:unhideWhenUsed="0"/>
+    <w:lsdException w:name="Medium Grid 3 Accent 4" w:semiHidden="0" w:uiPriority="69" w:unhideWhenUsed="0"/>
+    <w:lsdException w:name="Dark List Accent 4" w:semiHidden="0" w:uiPriority="70" w:unhideWhenUsed="0"/>
+    <w:lsdException w:name="Colorful Shading Accent 4" w:semiHidden="0" w:uiPriority="71" w:unhideWhenUsed="0"/>
+    <w:lsdException w:name="Colorful List Accent 4" w:semiHidden="0" w:uiPriority="72" w:unhideWhenUsed="0"/>
+    <w:lsdException w:name="Colorful Grid Accent 4" w:semiHidden="0" w:uiPriority="73" w:unhideWhenUsed="0"/>
+    <w:lsdException w:name="Light Shading Accent 5" w:semiHidden="0" w:uiPriority="60" w:unhideWhenUsed="0"/>
+    <w:lsdException w:name="Light List Accent 5" w:semiHidden="0" w:uiPriority="61" w:unhideWhenUsed="0"/>
+    <w:lsdException w:name="Light Grid Accent 5" w:semiHidden="0" w:uiPriority="62" w:unhideWhenUsed="0"/>
+    <w:lsdException w:name="Medium Shading 1 Accent 5" w:semiHidden="0" w:uiPriority="63" w:unhideWhenUsed="0"/>
+    <w:lsdException w:name="Medium Shading 2 Accent 5" w:semiHidden="0" w:uiPriority="64" w:unhideWhenUsed="0"/>
+    <w:lsdException w:name="Medium List 1 Accent 5" w:semiHidden="0" w:uiPriority="65" w:unhideWhenUsed="0"/>
+    <w:lsdException w:name="Medium List 2 Accent 5" w:semiHidden="0" w:uiPriority="66" w:unhideWhenUsed="0"/>
+    <w:lsdException w:name="Medium Grid 1 Accent 5" w:semiHidden="0" w:uiPriority="67" w:unhideWhenUsed="0"/>
+    <w:lsdException w:name="Medium Grid 2 Accent 5" w:semiHidden="0" w:uiPriority="68" w:unhideWhenUsed="0"/>
+    <w:lsdException w:name="Medium Grid 3 Accent 5" w:semiHidden="0" w:uiPriority="69" w:unhideWhenUsed="0"/>
+    <w:lsdException w:name="Dark List Accent 5" w:semiHidden="0" w:uiPriority="70" w:unhideWhenUsed="0"/>
+    <w:lsdException w:name="Colorful Shading Accent 5" w:semiHidden="0" w:uiPriority="71" w:unhideWhenUsed="0"/>
+    <w:lsdException w:name="Colorful List Accent 5" w:semiHidden="0" w:uiPriority="72" w:unhideWhenUsed="0"/>
+    <w:lsdException w:name="Colorful Grid Accent 5" w:semiHidden="0" w:uiPriority="73" w:unhideWhenUsed="0"/>
+    <w:lsdException w:name="Light Shading Accent 6" w:semiHidden="0" w:uiPriority="60" w:unhideWhenUsed="0"/>
+    <w:lsdException w:name="Light List Accent 6" w:semiHidden="0" w:uiPriority="61" w:unhideWhenUsed="0"/>
+    <w:lsdException w:name="Light Grid Accent 6" w:semiHidden="0" w:uiPriority="62" w:unhideWhenUsed="0"/>
+    <w:lsdException w:name="Medium Shading 1 Accent 6" w:semiHidden="0" w:uiPriority="63" w:unhideWhenUsed="0"/>
+    <w:lsdException w:name="Medium Shading 2 Accent 6" w:semiHidden="0" w:uiPriority="64" w:unhideWhenUsed="0"/>
+    <w:lsdException w:name="Medium List 1 Accent 6" w:semiHidden="0" w:uiPriority="65" w:unhideWhenUsed="0"/>
+    <w:lsdException w:name="Medium List 2 Accent 6" w:semiHidden="0" w:uiPriority="66" w:unhideWhenUsed="0"/>
+    <w:lsdException w:name="Medium Grid 1 Accent 6" w:semiHidden="0" w:uiPriority="67" w:unhideWhenUsed="0"/>
+    <w:lsdException w:name="Medium Grid 2 Accent 6" w:semiHidden="0" w:uiPriority="68" w:unhideWhenUsed="0"/>
+    <w:lsdException w:name="Medium Grid 3 Accent 6" w:semiHidden="0" w:uiPriority="69" w:unhideWhenUsed="0"/>
+    <w:lsdException w:name="Dark List Accent 6" w:semiHidden="0" w:uiPriority="70" w:unhideWhenUsed="0"/>
+    <w:lsdException w:name="Colorful Shading Accent 6" w:semiHidden="0" w:uiPriority="71" w:unhideWhenUsed="0"/>
+    <w:lsdException w:name="Colorful List Accent 6" w:semiHidden="0" w:uiPriority="72" w:unhideWhenUsed="0"/>
+    <w:lsdException w:name="Colorful Grid Accent 6" w:semiHidden="0" w:uiPriority="73" w:unhideWhenUsed="0"/>
+    <w:lsdException w:name="Subtle Emphasis" w:semiHidden="0" w:uiPriority="19" w:unhideWhenUsed="0" w:qFormat="1"/>
+    <w:lsdException w:name="Intense Emphasis" w:semiHidden="0" w:uiPriority="21" w:unhideWhenUsed="0" w:qFormat="1"/>
+    <w:lsdException w:name="Subtle Reference" w:semiHidden="0" w:uiPriority="31" w:unhideWhenUsed="0" w:qFormat="1"/>
+    <w:lsdException w:name="Intense Reference" w:semiHidden="0" w:uiPriority="32" w:unhideWhenUsed="0" w:qFormat="1"/>
+    <w:lsdException w:name="Book Title" w:semiHidden="0" w:uiPriority="33" w:unhideWhenUsed="0" w:qFormat="1"/>
+    <w:lsdException w:name="Bibliography" w:uiPriority="37"/>
+    <w:lsdException w:name="TOC Heading" w:uiPriority="39" w:qFormat="1"/>
   </w:latentStyles>
   <w:style w:type="paragraph" w:default="1" w:styleId="Normal">
     <w:name w:val="Normal"/>
@@ -1485,7 +1466,7 @@
   <a:extraClrSchemeLst/>
   <a:extLst>
     <a:ext uri="{05A4C25C-085E-4340-85A3-A5531E510DB2}">
-      <thm15:themeFamily xmlns:thm15="http://schemas.microsoft.com/office/thememl/2012/main" name="Office Theme" id="{62F939B6-93AF-4DB8-9C6B-D6C7DFDC589F}" vid="{4A3C46E8-61CC-4603-A589-7422A47A8E4A}"/>
+      <thm15:themeFamily xmlns:thm15="http://schemas.microsoft.com/office/thememl/2012/main" xmlns="" name="Office Theme" id="{62F939B6-93AF-4DB8-9C6B-D6C7DFDC589F}" vid="{4A3C46E8-61CC-4603-A589-7422A47A8E4A}"/>
     </a:ext>
   </a:extLst>
 </a:theme>

</xml_diff>